<commit_message>
Change some things on DOCX Generation
The overall paragraph font-size is set from 13 Pt to 12 Pt.
The app is now using the template docx file again.
Furthermore, the template.docx file is changed: Side margins.

A long commented code section is removed from beautyreport's models.py.
This was a try at translating HTML code without the HTMLParser Library.

Small adjustments on the actions when saving a beautyreport.
The parent beautyreport document's location is now set in the settings
(BR_DOCUMENT_PATH) instead of the models.py file directly.
The app now checks wheter the parent directory exists, and, if not so,
creates the parent directory first (Using OS import).

Beautyreport Documents are not added to Wagtail Documents anymore
as problems occured when using another database than sqlite.
</commit_message>
<xml_diff>
--- a/template.docx
+++ b/template.docx
@@ -8,8 +8,8 @@
     </w:p>
     <w:sectPr>
       <w:footerReference w:type="default" r:id="rId8"/>
-      <w:pgSz w:w="12240" w:h="15840"/>
-      <w:pgMar w:top="1440" w:right="1800" w:bottom="1440" w:left="1800" w:header="720" w:footer="720" w:gutter="0"/>
+      <w:pgSz w:w="8391" w:h="11906" w:code="11"/>
+      <w:pgMar w:top="850" w:right="850" w:bottom="850" w:left="1138" w:header="720" w:footer="720" w:gutter="562"/>
       <w:cols w:space="720"/>
       <w:docGrid w:linePitch="360"/>
     </w:sectPr>
@@ -12047,7 +12047,7 @@
 </file>
 
 <file path=customXml/itemProps1.xml><?xml version="1.0" encoding="utf-8"?>
-<ds:datastoreItem xmlns:ds="http://schemas.openxmlformats.org/officeDocument/2006/customXml" ds:itemID="{2349E7A0-EE2C-41B2-88EF-5428E0FB843F}">
+<ds:datastoreItem xmlns:ds="http://schemas.openxmlformats.org/officeDocument/2006/customXml" ds:itemID="{53984CAC-5C5F-4792-945C-4DAFF9A18440}">
   <ds:schemaRefs>
     <ds:schemaRef ds:uri="http://schemas.openxmlformats.org/officeDocument/2006/bibliography"/>
   </ds:schemaRefs>

</xml_diff>